<commit_message>
V0R18 - Guiones se dibujan de acuerdo a la cantidad de letras
</commit_message>
<xml_diff>
--- a/Memoria Challenge 2 alura.docx
+++ b/Memoria Challenge 2 alura.docx
@@ -2,6 +2,1015 @@
 <file path=word/document.xml><?xml version="1.0" encoding="utf-8"?>
 <w:document xmlns:wpc="http://schemas.microsoft.com/office/word/2010/wordprocessingCanvas" xmlns:cx="http://schemas.microsoft.com/office/drawing/2014/chartex" xmlns:cx1="http://schemas.microsoft.com/office/drawing/2015/9/8/chartex" xmlns:cx2="http://schemas.microsoft.com/office/drawing/2015/10/21/chartex" xmlns:cx3="http://schemas.microsoft.com/office/drawing/2016/5/9/chartex" xmlns:cx4="http://schemas.microsoft.com/office/drawing/2016/5/10/chartex" xmlns:cx5="http://schemas.microsoft.com/office/drawing/2016/5/11/chartex" xmlns:cx6="http://schemas.microsoft.com/office/drawing/2016/5/12/chartex" xmlns:cx7="http://schemas.microsoft.com/office/drawing/2016/5/13/chartex" xmlns:cx8="http://schemas.microsoft.com/office/drawing/2016/5/14/chartex" xmlns:mc="http://schemas.openxmlformats.org/markup-compatibility/2006" xmlns:aink="http://schemas.microsoft.com/office/drawing/2016/ink" xmlns:am3d="http://schemas.microsoft.com/office/drawing/2017/model3d" xmlns:o="urn:schemas-microsoft-com:office:office" xmlns:oel="http://schemas.microsoft.com/office/2019/extlst" xmlns:r="http://schemas.openxmlformats.org/officeDocument/2006/relationships" xmlns:m="http://schemas.openxmlformats.org/officeDocument/2006/math" xmlns:v="urn:schemas-microsoft-com:vml" xmlns:wp14="http://schemas.microsoft.com/office/word/2010/wordprocessingDrawing" xmlns:wp="http://schemas.openxmlformats.org/drawingml/2006/wordprocessingDrawing" xmlns:w10="urn:schemas-microsoft-com:office:word" xmlns:w="http://schemas.openxmlformats.org/wordprocessingml/2006/main" xmlns:w14="http://schemas.microsoft.com/office/word/2010/wordml" xmlns:w15="http://schemas.microsoft.com/office/word/2012/wordml" xmlns:w16cex="http://schemas.microsoft.com/office/word/2018/wordml/cex" xmlns:w16cid="http://schemas.microsoft.com/office/word/2016/wordml/cid" xmlns:w16="http://schemas.microsoft.com/office/word/2018/wordml" xmlns:w16sdtdh="http://schemas.microsoft.com/office/word/2020/wordml/sdtdatahash" xmlns:w16se="http://schemas.microsoft.com/office/word/2015/wordml/symex" xmlns:wpg="http://schemas.microsoft.com/office/word/2010/wordprocessingGroup" xmlns:wpi="http://schemas.microsoft.com/office/word/2010/wordprocessingInk" xmlns:wne="http://schemas.microsoft.com/office/word/2006/wordml" xmlns:wps="http://schemas.microsoft.com/office/word/2010/wordprocessingShape" mc:Ignorable="w14 w15 w16se w16cid w16 w16cex w16sdtdh wp14">
   <w:body>
+    <w:p>
+      <w:pPr>
+        <w:rPr>
+          <w:lang w:val="es-ES"/>
+        </w:rPr>
+      </w:pPr>
+      <w:r>
+        <w:rPr>
+          <w:lang w:val="es-ES"/>
+        </w:rPr>
+        <w:t>COSAS QUE ME ENCANTARON DEL LIVE 1</w:t>
+      </w:r>
+    </w:p>
+    <w:p>
+      <w:pPr>
+        <w:rPr>
+          <w:lang w:val="es-ES"/>
+        </w:rPr>
+      </w:pPr>
+      <w:r>
+        <w:rPr>
+          <w:lang w:val="es-ES"/>
+        </w:rPr>
+        <w:t xml:space="preserve">Para la comunidad, hace un par de meses he iniciado un curso de programación donde nos han dejado algunos desafíos. En el </w:t>
+      </w:r>
+      <w:r>
+        <w:rPr>
+          <w:lang w:val="es-ES"/>
+        </w:rPr>
+        <w:t>último</w:t>
+      </w:r>
+      <w:r>
+        <w:rPr>
+          <w:lang w:val="es-ES"/>
+        </w:rPr>
+        <w:t xml:space="preserve"> desafío me he encontrado con variadas novedades de este mundo, me impresiona lo lejos que se puede llevar la tecnología. Adicional a lo anterior he de comentar que recientemente se realizó una clase Live donde mostraron un poco como desenvolverse en el ejercicio y ¡fue increíble!, de la clase extraje 2 lecciones muy valiosas que me hicieron llegar a sorprenderme más con la versatilidad de los </w:t>
+      </w:r>
+      <w:proofErr w:type="spellStart"/>
+      <w:r>
+        <w:rPr>
+          <w:lang w:val="es-ES"/>
+        </w:rPr>
+        <w:t>Tag’s</w:t>
+      </w:r>
+      <w:proofErr w:type="spellEnd"/>
+      <w:r>
+        <w:rPr>
+          <w:lang w:val="es-ES"/>
+        </w:rPr>
+        <w:t xml:space="preserve"> y los quiero comentar aquí:</w:t>
+      </w:r>
+    </w:p>
+    <w:p>
+      <w:pPr>
+        <w:rPr>
+          <w:lang w:val="es-ES"/>
+        </w:rPr>
+      </w:pPr>
+    </w:p>
+    <w:p>
+      <w:pPr>
+        <w:pStyle w:val="Prrafodelista"/>
+        <w:numPr>
+          <w:ilvl w:val="0"/>
+          <w:numId w:val="2"/>
+        </w:numPr>
+        <w:rPr>
+          <w:lang w:val="es-ES"/>
+        </w:rPr>
+      </w:pPr>
+      <w:r>
+        <w:rPr>
+          <w:lang w:val="es-ES"/>
+        </w:rPr>
+        <w:t xml:space="preserve">Me encanto que redujera </w:t>
+      </w:r>
+    </w:p>
+    <w:p>
+      <w:pPr>
+        <w:shd w:val="clear" w:color="auto" w:fill="282C34"/>
+        <w:spacing w:line="330" w:lineRule="atLeast"/>
+        <w:jc w:val="left"/>
+        <w:rPr>
+          <w:rFonts w:ascii="Consolas" w:eastAsia="Times New Roman" w:hAnsi="Consolas" w:cs="Times New Roman"/>
+          <w:color w:val="ABB2BF"/>
+          <w:sz w:val="24"/>
+          <w:szCs w:val="24"/>
+          <w:lang w:val="es-CL" w:eastAsia="es-CL"/>
+        </w:rPr>
+      </w:pPr>
+      <w:r>
+        <w:rPr>
+          <w:rFonts w:ascii="Consolas" w:eastAsia="Times New Roman" w:hAnsi="Consolas" w:cs="Times New Roman"/>
+          <w:color w:val="C678DD"/>
+          <w:sz w:val="24"/>
+          <w:szCs w:val="24"/>
+          <w:lang w:val="es-CL" w:eastAsia="es-CL"/>
+        </w:rPr>
+        <w:t>let</w:t>
+      </w:r>
+      <w:r>
+        <w:rPr>
+          <w:rFonts w:ascii="Consolas" w:eastAsia="Times New Roman" w:hAnsi="Consolas" w:cs="Times New Roman"/>
+          <w:color w:val="ABB2BF"/>
+          <w:sz w:val="24"/>
+          <w:szCs w:val="24"/>
+          <w:lang w:val="es-CL" w:eastAsia="es-CL"/>
+        </w:rPr>
+        <w:t xml:space="preserve"> </w:t>
+      </w:r>
+      <w:r>
+        <w:rPr>
+          <w:rFonts w:ascii="Consolas" w:eastAsia="Times New Roman" w:hAnsi="Consolas" w:cs="Times New Roman"/>
+          <w:color w:val="E06C75"/>
+          <w:sz w:val="24"/>
+          <w:szCs w:val="24"/>
+          <w:lang w:val="es-CL" w:eastAsia="es-CL"/>
+        </w:rPr>
+        <w:t>pantalla</w:t>
+      </w:r>
+      <w:r>
+        <w:rPr>
+          <w:rFonts w:ascii="Consolas" w:eastAsia="Times New Roman" w:hAnsi="Consolas" w:cs="Times New Roman"/>
+          <w:color w:val="ABB2BF"/>
+          <w:sz w:val="24"/>
+          <w:szCs w:val="24"/>
+          <w:lang w:val="es-CL" w:eastAsia="es-CL"/>
+        </w:rPr>
+        <w:t xml:space="preserve"> </w:t>
+      </w:r>
+      <w:r>
+        <w:rPr>
+          <w:rFonts w:ascii="Consolas" w:eastAsia="Times New Roman" w:hAnsi="Consolas" w:cs="Times New Roman"/>
+          <w:color w:val="56B6C2"/>
+          <w:sz w:val="24"/>
+          <w:szCs w:val="24"/>
+          <w:lang w:val="es-CL" w:eastAsia="es-CL"/>
+        </w:rPr>
+        <w:t>=</w:t>
+      </w:r>
+      <w:r>
+        <w:rPr>
+          <w:rFonts w:ascii="Consolas" w:eastAsia="Times New Roman" w:hAnsi="Consolas" w:cs="Times New Roman"/>
+          <w:color w:val="ABB2BF"/>
+          <w:sz w:val="24"/>
+          <w:szCs w:val="24"/>
+          <w:lang w:val="es-CL" w:eastAsia="es-CL"/>
+        </w:rPr>
+        <w:t xml:space="preserve"> document.querySelector('canvas');</w:t>
+      </w:r>
+    </w:p>
+    <w:p>
+      <w:pPr>
+        <w:shd w:val="clear" w:color="auto" w:fill="282C34"/>
+        <w:spacing w:line="330" w:lineRule="atLeast"/>
+        <w:jc w:val="left"/>
+        <w:rPr>
+          <w:rFonts w:ascii="Consolas" w:eastAsia="Times New Roman" w:hAnsi="Consolas" w:cs="Times New Roman"/>
+          <w:color w:val="ABB2BF"/>
+          <w:sz w:val="24"/>
+          <w:szCs w:val="24"/>
+          <w:lang w:val="es-CL" w:eastAsia="es-CL"/>
+        </w:rPr>
+      </w:pPr>
+      <w:r>
+        <w:rPr>
+          <w:rFonts w:ascii="Consolas" w:eastAsia="Times New Roman" w:hAnsi="Consolas" w:cs="Times New Roman"/>
+          <w:color w:val="C678DD"/>
+          <w:sz w:val="24"/>
+          <w:szCs w:val="24"/>
+          <w:lang w:val="es-CL" w:eastAsia="es-CL"/>
+        </w:rPr>
+        <w:t>let</w:t>
+      </w:r>
+      <w:r>
+        <w:rPr>
+          <w:rFonts w:ascii="Consolas" w:eastAsia="Times New Roman" w:hAnsi="Consolas" w:cs="Times New Roman"/>
+          <w:color w:val="ABB2BF"/>
+          <w:sz w:val="24"/>
+          <w:szCs w:val="24"/>
+          <w:lang w:val="es-CL" w:eastAsia="es-CL"/>
+        </w:rPr>
+        <w:t xml:space="preserve"> </w:t>
+      </w:r>
+      <w:r>
+        <w:rPr>
+          <w:rFonts w:ascii="Consolas" w:eastAsia="Times New Roman" w:hAnsi="Consolas" w:cs="Times New Roman"/>
+          <w:color w:val="E06C75"/>
+          <w:sz w:val="24"/>
+          <w:szCs w:val="24"/>
+          <w:lang w:val="es-CL" w:eastAsia="es-CL"/>
+        </w:rPr>
+        <w:t>pincel</w:t>
+      </w:r>
+      <w:r>
+        <w:rPr>
+          <w:rFonts w:ascii="Consolas" w:eastAsia="Times New Roman" w:hAnsi="Consolas" w:cs="Times New Roman"/>
+          <w:color w:val="ABB2BF"/>
+          <w:sz w:val="24"/>
+          <w:szCs w:val="24"/>
+          <w:lang w:val="es-CL" w:eastAsia="es-CL"/>
+        </w:rPr>
+        <w:t xml:space="preserve"> </w:t>
+      </w:r>
+      <w:r>
+        <w:rPr>
+          <w:rFonts w:ascii="Consolas" w:eastAsia="Times New Roman" w:hAnsi="Consolas" w:cs="Times New Roman"/>
+          <w:color w:val="56B6C2"/>
+          <w:sz w:val="24"/>
+          <w:szCs w:val="24"/>
+          <w:lang w:val="es-CL" w:eastAsia="es-CL"/>
+        </w:rPr>
+        <w:t>=</w:t>
+      </w:r>
+      <w:r>
+        <w:rPr>
+          <w:rFonts w:ascii="Consolas" w:eastAsia="Times New Roman" w:hAnsi="Consolas" w:cs="Times New Roman"/>
+          <w:color w:val="ABB2BF"/>
+          <w:sz w:val="24"/>
+          <w:szCs w:val="24"/>
+          <w:lang w:val="es-CL" w:eastAsia="es-CL"/>
+        </w:rPr>
+        <w:t xml:space="preserve"> </w:t>
+      </w:r>
+      <w:r>
+        <w:rPr>
+          <w:rFonts w:ascii="Consolas" w:eastAsia="Times New Roman" w:hAnsi="Consolas" w:cs="Times New Roman"/>
+          <w:color w:val="E5C07B"/>
+          <w:sz w:val="24"/>
+          <w:szCs w:val="24"/>
+          <w:lang w:val="es-CL" w:eastAsia="es-CL"/>
+        </w:rPr>
+        <w:t>pantalla</w:t>
+      </w:r>
+      <w:r>
+        <w:rPr>
+          <w:rFonts w:ascii="Consolas" w:eastAsia="Times New Roman" w:hAnsi="Consolas" w:cs="Times New Roman"/>
+          <w:color w:val="ABB2BF"/>
+          <w:sz w:val="24"/>
+          <w:szCs w:val="24"/>
+          <w:lang w:val="es-CL" w:eastAsia="es-CL"/>
+        </w:rPr>
+        <w:t>.</w:t>
+      </w:r>
+      <w:r>
+        <w:rPr>
+          <w:rFonts w:ascii="Consolas" w:eastAsia="Times New Roman" w:hAnsi="Consolas" w:cs="Times New Roman"/>
+          <w:color w:val="61AFEF"/>
+          <w:sz w:val="24"/>
+          <w:szCs w:val="24"/>
+          <w:lang w:val="es-CL" w:eastAsia="es-CL"/>
+        </w:rPr>
+        <w:t>getContext</w:t>
+      </w:r>
+      <w:r>
+        <w:rPr>
+          <w:rFonts w:ascii="Consolas" w:eastAsia="Times New Roman" w:hAnsi="Consolas" w:cs="Times New Roman"/>
+          <w:color w:val="ABB2BF"/>
+          <w:sz w:val="24"/>
+          <w:szCs w:val="24"/>
+          <w:lang w:val="es-CL" w:eastAsia="es-CL"/>
+        </w:rPr>
+        <w:t>(</w:t>
+      </w:r>
+      <w:r>
+        <w:rPr>
+          <w:rFonts w:ascii="Consolas" w:eastAsia="Times New Roman" w:hAnsi="Consolas" w:cs="Times New Roman"/>
+          <w:color w:val="98C379"/>
+          <w:sz w:val="24"/>
+          <w:szCs w:val="24"/>
+          <w:lang w:val="es-CL" w:eastAsia="es-CL"/>
+        </w:rPr>
+        <w:t>'2d'</w:t>
+      </w:r>
+      <w:r>
+        <w:rPr>
+          <w:rFonts w:ascii="Consolas" w:eastAsia="Times New Roman" w:hAnsi="Consolas" w:cs="Times New Roman"/>
+          <w:color w:val="ABB2BF"/>
+          <w:sz w:val="24"/>
+          <w:szCs w:val="24"/>
+          <w:lang w:val="es-CL" w:eastAsia="es-CL"/>
+        </w:rPr>
+        <w:t>);</w:t>
+      </w:r>
+    </w:p>
+    <w:p>
+      <w:pPr>
+        <w:rPr>
+          <w:lang w:val="es-ES"/>
+        </w:rPr>
+      </w:pPr>
+    </w:p>
+    <w:p>
+      <w:pPr>
+        <w:rPr>
+          <w:lang w:val="es-ES"/>
+        </w:rPr>
+      </w:pPr>
+      <w:r>
+        <w:rPr>
+          <w:lang w:val="es-ES"/>
+        </w:rPr>
+        <w:t>a</w:t>
+      </w:r>
+      <w:r>
+        <w:rPr>
+          <w:lang w:val="es-ES"/>
+        </w:rPr>
+        <w:t xml:space="preserve"> su versión: </w:t>
+      </w:r>
+    </w:p>
+    <w:p>
+      <w:pPr>
+        <w:shd w:val="clear" w:color="auto" w:fill="282C34"/>
+        <w:spacing w:line="330" w:lineRule="atLeast"/>
+        <w:jc w:val="left"/>
+        <w:rPr>
+          <w:rFonts w:ascii="Consolas" w:eastAsia="Times New Roman" w:hAnsi="Consolas" w:cs="Times New Roman"/>
+          <w:color w:val="ABB2BF"/>
+          <w:sz w:val="24"/>
+          <w:szCs w:val="24"/>
+          <w:lang w:val="es-CL" w:eastAsia="es-CL"/>
+        </w:rPr>
+      </w:pPr>
+      <w:r>
+        <w:rPr>
+          <w:rFonts w:ascii="Consolas" w:eastAsia="Times New Roman" w:hAnsi="Consolas" w:cs="Times New Roman"/>
+          <w:color w:val="C678DD"/>
+          <w:sz w:val="24"/>
+          <w:szCs w:val="24"/>
+          <w:lang w:val="es-CL" w:eastAsia="es-CL"/>
+        </w:rPr>
+        <w:t>let</w:t>
+      </w:r>
+      <w:r>
+        <w:rPr>
+          <w:rFonts w:ascii="Consolas" w:eastAsia="Times New Roman" w:hAnsi="Consolas" w:cs="Times New Roman"/>
+          <w:color w:val="ABB2BF"/>
+          <w:sz w:val="24"/>
+          <w:szCs w:val="24"/>
+          <w:lang w:val="es-CL" w:eastAsia="es-CL"/>
+        </w:rPr>
+        <w:t xml:space="preserve"> </w:t>
+      </w:r>
+      <w:r>
+        <w:rPr>
+          <w:rFonts w:ascii="Consolas" w:eastAsia="Times New Roman" w:hAnsi="Consolas" w:cs="Times New Roman"/>
+          <w:color w:val="E06C75"/>
+          <w:sz w:val="24"/>
+          <w:szCs w:val="24"/>
+          <w:lang w:val="es-CL" w:eastAsia="es-CL"/>
+        </w:rPr>
+        <w:t>paint</w:t>
+      </w:r>
+      <w:r>
+        <w:rPr>
+          <w:rFonts w:ascii="Consolas" w:eastAsia="Times New Roman" w:hAnsi="Consolas" w:cs="Times New Roman"/>
+          <w:color w:val="ABB2BF"/>
+          <w:sz w:val="24"/>
+          <w:szCs w:val="24"/>
+          <w:lang w:val="es-CL" w:eastAsia="es-CL"/>
+        </w:rPr>
+        <w:t xml:space="preserve"> </w:t>
+      </w:r>
+      <w:r>
+        <w:rPr>
+          <w:rFonts w:ascii="Consolas" w:eastAsia="Times New Roman" w:hAnsi="Consolas" w:cs="Times New Roman"/>
+          <w:color w:val="56B6C2"/>
+          <w:sz w:val="24"/>
+          <w:szCs w:val="24"/>
+          <w:lang w:val="es-CL" w:eastAsia="es-CL"/>
+        </w:rPr>
+        <w:t>=</w:t>
+      </w:r>
+      <w:r>
+        <w:rPr>
+          <w:rFonts w:ascii="Consolas" w:eastAsia="Times New Roman" w:hAnsi="Consolas" w:cs="Times New Roman"/>
+          <w:color w:val="ABB2BF"/>
+          <w:sz w:val="24"/>
+          <w:szCs w:val="24"/>
+          <w:lang w:val="es-CL" w:eastAsia="es-CL"/>
+        </w:rPr>
+        <w:t xml:space="preserve"> </w:t>
+      </w:r>
+      <w:r>
+        <w:rPr>
+          <w:rFonts w:ascii="Consolas" w:eastAsia="Times New Roman" w:hAnsi="Consolas" w:cs="Times New Roman"/>
+          <w:color w:val="E5C07B"/>
+          <w:sz w:val="24"/>
+          <w:szCs w:val="24"/>
+          <w:lang w:val="es-CL" w:eastAsia="es-CL"/>
+        </w:rPr>
+        <w:t>document</w:t>
+      </w:r>
+      <w:r>
+        <w:rPr>
+          <w:rFonts w:ascii="Consolas" w:eastAsia="Times New Roman" w:hAnsi="Consolas" w:cs="Times New Roman"/>
+          <w:color w:val="ABB2BF"/>
+          <w:sz w:val="24"/>
+          <w:szCs w:val="24"/>
+          <w:lang w:val="es-CL" w:eastAsia="es-CL"/>
+        </w:rPr>
+        <w:t>.</w:t>
+      </w:r>
+      <w:r>
+        <w:rPr>
+          <w:rFonts w:ascii="Consolas" w:eastAsia="Times New Roman" w:hAnsi="Consolas" w:cs="Times New Roman"/>
+          <w:color w:val="61AFEF"/>
+          <w:sz w:val="24"/>
+          <w:szCs w:val="24"/>
+          <w:lang w:val="es-CL" w:eastAsia="es-CL"/>
+        </w:rPr>
+        <w:t>querySelector</w:t>
+      </w:r>
+      <w:r>
+        <w:rPr>
+          <w:rFonts w:ascii="Consolas" w:eastAsia="Times New Roman" w:hAnsi="Consolas" w:cs="Times New Roman"/>
+          <w:color w:val="ABB2BF"/>
+          <w:sz w:val="24"/>
+          <w:szCs w:val="24"/>
+          <w:lang w:val="es-CL" w:eastAsia="es-CL"/>
+        </w:rPr>
+        <w:t>(</w:t>
+      </w:r>
+      <w:r>
+        <w:rPr>
+          <w:rFonts w:ascii="Consolas" w:eastAsia="Times New Roman" w:hAnsi="Consolas" w:cs="Times New Roman"/>
+          <w:color w:val="98C379"/>
+          <w:sz w:val="24"/>
+          <w:szCs w:val="24"/>
+          <w:lang w:val="es-CL" w:eastAsia="es-CL"/>
+        </w:rPr>
+        <w:t>"canvas"</w:t>
+      </w:r>
+      <w:r>
+        <w:rPr>
+          <w:rFonts w:ascii="Consolas" w:eastAsia="Times New Roman" w:hAnsi="Consolas" w:cs="Times New Roman"/>
+          <w:color w:val="ABB2BF"/>
+          <w:sz w:val="24"/>
+          <w:szCs w:val="24"/>
+          <w:lang w:val="es-CL" w:eastAsia="es-CL"/>
+        </w:rPr>
+        <w:t>).</w:t>
+      </w:r>
+      <w:r>
+        <w:rPr>
+          <w:rFonts w:ascii="Consolas" w:eastAsia="Times New Roman" w:hAnsi="Consolas" w:cs="Times New Roman"/>
+          <w:color w:val="61AFEF"/>
+          <w:sz w:val="24"/>
+          <w:szCs w:val="24"/>
+          <w:lang w:val="es-CL" w:eastAsia="es-CL"/>
+        </w:rPr>
+        <w:t>getContext</w:t>
+      </w:r>
+      <w:r>
+        <w:rPr>
+          <w:rFonts w:ascii="Consolas" w:eastAsia="Times New Roman" w:hAnsi="Consolas" w:cs="Times New Roman"/>
+          <w:color w:val="ABB2BF"/>
+          <w:sz w:val="24"/>
+          <w:szCs w:val="24"/>
+          <w:lang w:val="es-CL" w:eastAsia="es-CL"/>
+        </w:rPr>
+        <w:t>(</w:t>
+      </w:r>
+      <w:r>
+        <w:rPr>
+          <w:rFonts w:ascii="Consolas" w:eastAsia="Times New Roman" w:hAnsi="Consolas" w:cs="Times New Roman"/>
+          <w:color w:val="98C379"/>
+          <w:sz w:val="24"/>
+          <w:szCs w:val="24"/>
+          <w:lang w:val="es-CL" w:eastAsia="es-CL"/>
+        </w:rPr>
+        <w:t>"2d"</w:t>
+      </w:r>
+      <w:r>
+        <w:rPr>
+          <w:rFonts w:ascii="Consolas" w:eastAsia="Times New Roman" w:hAnsi="Consolas" w:cs="Times New Roman"/>
+          <w:color w:val="ABB2BF"/>
+          <w:sz w:val="24"/>
+          <w:szCs w:val="24"/>
+          <w:lang w:val="es-CL" w:eastAsia="es-CL"/>
+        </w:rPr>
+        <w:t>);</w:t>
+      </w:r>
+    </w:p>
+    <w:p>
+      <w:pPr>
+        <w:rPr>
+          <w:lang w:val="es-ES"/>
+        </w:rPr>
+      </w:pPr>
+    </w:p>
+    <w:p>
+      <w:pPr>
+        <w:rPr>
+          <w:lang w:val="es-ES"/>
+        </w:rPr>
+      </w:pPr>
+      <w:r>
+        <w:rPr>
+          <w:lang w:val="es-ES"/>
+        </w:rPr>
+        <w:t xml:space="preserve">Es fascinante la idea de saber que puedo mezclar variadas </w:t>
+      </w:r>
+      <w:r>
+        <w:rPr>
+          <w:lang w:val="es-ES"/>
+        </w:rPr>
+        <w:t>combinaciones</w:t>
+      </w:r>
+      <w:r>
+        <w:rPr>
+          <w:lang w:val="es-ES"/>
+        </w:rPr>
+        <w:t xml:space="preserve"> de etiq</w:t>
+      </w:r>
+      <w:r>
+        <w:rPr>
+          <w:lang w:val="es-ES"/>
+        </w:rPr>
+        <w:t>ue</w:t>
+      </w:r>
+      <w:r>
+        <w:rPr>
+          <w:lang w:val="es-ES"/>
+        </w:rPr>
+        <w:t>tas en 1 sola línea y reducir mucho más el código.</w:t>
+      </w:r>
+    </w:p>
+    <w:p>
+      <w:pPr>
+        <w:rPr>
+          <w:lang w:val="es-ES"/>
+        </w:rPr>
+      </w:pPr>
+    </w:p>
+    <w:p>
+      <w:pPr>
+        <w:pStyle w:val="Prrafodelista"/>
+        <w:numPr>
+          <w:ilvl w:val="0"/>
+          <w:numId w:val="2"/>
+        </w:numPr>
+        <w:rPr>
+          <w:lang w:val="es-ES"/>
+        </w:rPr>
+      </w:pPr>
+      <w:r>
+        <w:rPr>
+          <w:lang w:val="es-ES"/>
+        </w:rPr>
+        <w:t xml:space="preserve">Me </w:t>
+      </w:r>
+      <w:r>
+        <w:rPr>
+          <w:lang w:val="es-ES"/>
+        </w:rPr>
+        <w:t>fascino</w:t>
+      </w:r>
+      <w:r>
+        <w:rPr>
+          <w:lang w:val="es-ES"/>
+        </w:rPr>
+        <w:t xml:space="preserve"> la variable</w:t>
+      </w:r>
+    </w:p>
+    <w:p>
+      <w:pPr>
+        <w:shd w:val="clear" w:color="auto" w:fill="282C34"/>
+        <w:spacing w:line="330" w:lineRule="atLeast"/>
+        <w:jc w:val="left"/>
+        <w:rPr>
+          <w:rFonts w:ascii="Consolas" w:eastAsia="Times New Roman" w:hAnsi="Consolas" w:cs="Times New Roman"/>
+          <w:color w:val="ABB2BF"/>
+          <w:sz w:val="24"/>
+          <w:szCs w:val="24"/>
+          <w:lang w:val="es-CL" w:eastAsia="es-CL"/>
+        </w:rPr>
+      </w:pPr>
+      <w:r>
+        <w:rPr>
+          <w:rFonts w:ascii="Consolas" w:eastAsia="Times New Roman" w:hAnsi="Consolas" w:cs="Times New Roman"/>
+          <w:color w:val="C678DD"/>
+          <w:sz w:val="24"/>
+          <w:szCs w:val="24"/>
+          <w:lang w:val="es-CL" w:eastAsia="es-CL"/>
+        </w:rPr>
+        <w:t>let</w:t>
+      </w:r>
+      <w:r>
+        <w:rPr>
+          <w:rFonts w:ascii="Consolas" w:eastAsia="Times New Roman" w:hAnsi="Consolas" w:cs="Times New Roman"/>
+          <w:color w:val="ABB2BF"/>
+          <w:sz w:val="24"/>
+          <w:szCs w:val="24"/>
+          <w:lang w:val="es-CL" w:eastAsia="es-CL"/>
+        </w:rPr>
+        <w:t xml:space="preserve"> </w:t>
+      </w:r>
+      <w:r>
+        <w:rPr>
+          <w:rFonts w:ascii="Consolas" w:eastAsia="Times New Roman" w:hAnsi="Consolas" w:cs="Times New Roman"/>
+          <w:color w:val="E06C75"/>
+          <w:sz w:val="24"/>
+          <w:szCs w:val="24"/>
+          <w:lang w:val="es-CL" w:eastAsia="es-CL"/>
+        </w:rPr>
+        <w:t>palabra</w:t>
+      </w:r>
+      <w:r>
+        <w:rPr>
+          <w:rFonts w:ascii="Consolas" w:eastAsia="Times New Roman" w:hAnsi="Consolas" w:cs="Times New Roman"/>
+          <w:color w:val="ABB2BF"/>
+          <w:sz w:val="24"/>
+          <w:szCs w:val="24"/>
+          <w:lang w:val="es-CL" w:eastAsia="es-CL"/>
+        </w:rPr>
+        <w:t xml:space="preserve"> </w:t>
+      </w:r>
+      <w:r>
+        <w:rPr>
+          <w:rFonts w:ascii="Consolas" w:eastAsia="Times New Roman" w:hAnsi="Consolas" w:cs="Times New Roman"/>
+          <w:color w:val="56B6C2"/>
+          <w:sz w:val="24"/>
+          <w:szCs w:val="24"/>
+          <w:lang w:val="es-CL" w:eastAsia="es-CL"/>
+        </w:rPr>
+        <w:t>=</w:t>
+      </w:r>
+      <w:r>
+        <w:rPr>
+          <w:rFonts w:ascii="Consolas" w:eastAsia="Times New Roman" w:hAnsi="Consolas" w:cs="Times New Roman"/>
+          <w:color w:val="ABB2BF"/>
+          <w:sz w:val="24"/>
+          <w:szCs w:val="24"/>
+          <w:lang w:val="es-CL" w:eastAsia="es-CL"/>
+        </w:rPr>
+        <w:t xml:space="preserve"> </w:t>
+      </w:r>
+      <w:r>
+        <w:rPr>
+          <w:rFonts w:ascii="Consolas" w:eastAsia="Times New Roman" w:hAnsi="Consolas" w:cs="Times New Roman"/>
+          <w:color w:val="E06C75"/>
+          <w:sz w:val="24"/>
+          <w:szCs w:val="24"/>
+          <w:lang w:val="es-CL" w:eastAsia="es-CL"/>
+        </w:rPr>
+        <w:t>palabras</w:t>
+      </w:r>
+      <w:r>
+        <w:rPr>
+          <w:rFonts w:ascii="Consolas" w:eastAsia="Times New Roman" w:hAnsi="Consolas" w:cs="Times New Roman"/>
+          <w:color w:val="ABB2BF"/>
+          <w:sz w:val="24"/>
+          <w:szCs w:val="24"/>
+          <w:lang w:val="es-CL" w:eastAsia="es-CL"/>
+        </w:rPr>
+        <w:t>[</w:t>
+      </w:r>
+      <w:r>
+        <w:rPr>
+          <w:rFonts w:ascii="Consolas" w:eastAsia="Times New Roman" w:hAnsi="Consolas" w:cs="Times New Roman"/>
+          <w:color w:val="E5C07B"/>
+          <w:sz w:val="24"/>
+          <w:szCs w:val="24"/>
+          <w:lang w:val="es-CL" w:eastAsia="es-CL"/>
+        </w:rPr>
+        <w:t>Math</w:t>
+      </w:r>
+      <w:r>
+        <w:rPr>
+          <w:rFonts w:ascii="Consolas" w:eastAsia="Times New Roman" w:hAnsi="Consolas" w:cs="Times New Roman"/>
+          <w:color w:val="ABB2BF"/>
+          <w:sz w:val="24"/>
+          <w:szCs w:val="24"/>
+          <w:lang w:val="es-CL" w:eastAsia="es-CL"/>
+        </w:rPr>
+        <w:t>.</w:t>
+      </w:r>
+      <w:r>
+        <w:rPr>
+          <w:rFonts w:ascii="Consolas" w:eastAsia="Times New Roman" w:hAnsi="Consolas" w:cs="Times New Roman"/>
+          <w:color w:val="61AFEF"/>
+          <w:sz w:val="24"/>
+          <w:szCs w:val="24"/>
+          <w:lang w:val="es-CL" w:eastAsia="es-CL"/>
+        </w:rPr>
+        <w:t>floor</w:t>
+      </w:r>
+      <w:r>
+        <w:rPr>
+          <w:rFonts w:ascii="Consolas" w:eastAsia="Times New Roman" w:hAnsi="Consolas" w:cs="Times New Roman"/>
+          <w:color w:val="ABB2BF"/>
+          <w:sz w:val="24"/>
+          <w:szCs w:val="24"/>
+          <w:lang w:val="es-CL" w:eastAsia="es-CL"/>
+        </w:rPr>
+        <w:t>(</w:t>
+      </w:r>
+      <w:r>
+        <w:rPr>
+          <w:rFonts w:ascii="Consolas" w:eastAsia="Times New Roman" w:hAnsi="Consolas" w:cs="Times New Roman"/>
+          <w:color w:val="E5C07B"/>
+          <w:sz w:val="24"/>
+          <w:szCs w:val="24"/>
+          <w:lang w:val="es-CL" w:eastAsia="es-CL"/>
+        </w:rPr>
+        <w:t>Math</w:t>
+      </w:r>
+      <w:r>
+        <w:rPr>
+          <w:rFonts w:ascii="Consolas" w:eastAsia="Times New Roman" w:hAnsi="Consolas" w:cs="Times New Roman"/>
+          <w:color w:val="ABB2BF"/>
+          <w:sz w:val="24"/>
+          <w:szCs w:val="24"/>
+          <w:lang w:val="es-CL" w:eastAsia="es-CL"/>
+        </w:rPr>
+        <w:t>.</w:t>
+      </w:r>
+      <w:r>
+        <w:rPr>
+          <w:rFonts w:ascii="Consolas" w:eastAsia="Times New Roman" w:hAnsi="Consolas" w:cs="Times New Roman"/>
+          <w:color w:val="61AFEF"/>
+          <w:sz w:val="24"/>
+          <w:szCs w:val="24"/>
+          <w:lang w:val="es-CL" w:eastAsia="es-CL"/>
+        </w:rPr>
+        <w:t>random</w:t>
+      </w:r>
+      <w:r>
+        <w:rPr>
+          <w:rFonts w:ascii="Consolas" w:eastAsia="Times New Roman" w:hAnsi="Consolas" w:cs="Times New Roman"/>
+          <w:color w:val="ABB2BF"/>
+          <w:sz w:val="24"/>
+          <w:szCs w:val="24"/>
+          <w:lang w:val="es-CL" w:eastAsia="es-CL"/>
+        </w:rPr>
+        <w:t>()</w:t>
+      </w:r>
+      <w:r>
+        <w:rPr>
+          <w:rFonts w:ascii="Consolas" w:eastAsia="Times New Roman" w:hAnsi="Consolas" w:cs="Times New Roman"/>
+          <w:color w:val="56B6C2"/>
+          <w:sz w:val="24"/>
+          <w:szCs w:val="24"/>
+          <w:lang w:val="es-CL" w:eastAsia="es-CL"/>
+        </w:rPr>
+        <w:t>*</w:t>
+      </w:r>
+      <w:r>
+        <w:rPr>
+          <w:rFonts w:ascii="Consolas" w:eastAsia="Times New Roman" w:hAnsi="Consolas" w:cs="Times New Roman"/>
+          <w:color w:val="E06C75"/>
+          <w:sz w:val="24"/>
+          <w:szCs w:val="24"/>
+          <w:lang w:val="es-CL" w:eastAsia="es-CL"/>
+        </w:rPr>
+        <w:t>palabras</w:t>
+      </w:r>
+      <w:r>
+        <w:rPr>
+          <w:rFonts w:ascii="Consolas" w:eastAsia="Times New Roman" w:hAnsi="Consolas" w:cs="Times New Roman"/>
+          <w:color w:val="ABB2BF"/>
+          <w:sz w:val="24"/>
+          <w:szCs w:val="24"/>
+          <w:lang w:val="es-CL" w:eastAsia="es-CL"/>
+        </w:rPr>
+        <w:t>.</w:t>
+      </w:r>
+      <w:r>
+        <w:rPr>
+          <w:rFonts w:ascii="Consolas" w:eastAsia="Times New Roman" w:hAnsi="Consolas" w:cs="Times New Roman"/>
+          <w:color w:val="E06C75"/>
+          <w:sz w:val="24"/>
+          <w:szCs w:val="24"/>
+          <w:lang w:val="es-CL" w:eastAsia="es-CL"/>
+        </w:rPr>
+        <w:t>length</w:t>
+      </w:r>
+      <w:r>
+        <w:rPr>
+          <w:rFonts w:ascii="Consolas" w:eastAsia="Times New Roman" w:hAnsi="Consolas" w:cs="Times New Roman"/>
+          <w:color w:val="ABB2BF"/>
+          <w:sz w:val="24"/>
+          <w:szCs w:val="24"/>
+          <w:lang w:val="es-CL" w:eastAsia="es-CL"/>
+        </w:rPr>
+        <w:t>)];</w:t>
+      </w:r>
+    </w:p>
+    <w:p>
+      <w:pPr>
+        <w:rPr>
+          <w:lang w:val="es-ES"/>
+        </w:rPr>
+      </w:pPr>
+    </w:p>
+    <w:p>
+      <w:pPr>
+        <w:rPr>
+          <w:lang w:val="es-ES"/>
+        </w:rPr>
+      </w:pPr>
+      <w:r>
+        <w:rPr>
+          <w:lang w:val="es-ES"/>
+        </w:rPr>
+        <w:t xml:space="preserve">La idea de usar </w:t>
+      </w:r>
+      <w:r>
+        <w:rPr>
+          <w:rFonts w:ascii="Consolas" w:eastAsia="Times New Roman" w:hAnsi="Consolas" w:cs="Times New Roman"/>
+          <w:color w:val="E5C07B"/>
+          <w:sz w:val="24"/>
+          <w:szCs w:val="24"/>
+          <w:lang w:val="es-CL" w:eastAsia="es-CL"/>
+        </w:rPr>
+        <w:t>Math</w:t>
+      </w:r>
+      <w:r>
+        <w:rPr>
+          <w:rFonts w:ascii="Consolas" w:eastAsia="Times New Roman" w:hAnsi="Consolas" w:cs="Times New Roman"/>
+          <w:color w:val="ABB2BF"/>
+          <w:sz w:val="24"/>
+          <w:szCs w:val="24"/>
+          <w:lang w:val="es-CL" w:eastAsia="es-CL"/>
+        </w:rPr>
+        <w:t>.</w:t>
+      </w:r>
+      <w:r>
+        <w:rPr>
+          <w:rFonts w:ascii="Consolas" w:eastAsia="Times New Roman" w:hAnsi="Consolas" w:cs="Times New Roman"/>
+          <w:color w:val="61AFEF"/>
+          <w:sz w:val="24"/>
+          <w:szCs w:val="24"/>
+          <w:lang w:val="es-CL" w:eastAsia="es-CL"/>
+        </w:rPr>
+        <w:t>random</w:t>
+      </w:r>
+      <w:r>
+        <w:rPr>
+          <w:rFonts w:ascii="Consolas" w:eastAsia="Times New Roman" w:hAnsi="Consolas" w:cs="Times New Roman"/>
+          <w:color w:val="ABB2BF"/>
+          <w:sz w:val="24"/>
+          <w:szCs w:val="24"/>
+          <w:lang w:val="es-CL" w:eastAsia="es-CL"/>
+        </w:rPr>
+        <w:t>()</w:t>
+      </w:r>
+      <w:r>
+        <w:rPr>
+          <w:lang w:val="es-ES"/>
+        </w:rPr>
+        <w:t xml:space="preserve"> como una razón que multiplica al total </w:t>
+      </w:r>
+      <w:proofErr w:type="gramStart"/>
+      <w:r>
+        <w:rPr>
+          <w:rFonts w:ascii="Consolas" w:eastAsia="Times New Roman" w:hAnsi="Consolas" w:cs="Times New Roman"/>
+          <w:color w:val="E06C75"/>
+          <w:sz w:val="24"/>
+          <w:szCs w:val="24"/>
+          <w:lang w:val="es-CL" w:eastAsia="es-CL"/>
+        </w:rPr>
+        <w:t>palabras</w:t>
+      </w:r>
+      <w:r>
+        <w:rPr>
+          <w:rFonts w:ascii="Consolas" w:eastAsia="Times New Roman" w:hAnsi="Consolas" w:cs="Times New Roman"/>
+          <w:color w:val="ABB2BF"/>
+          <w:sz w:val="24"/>
+          <w:szCs w:val="24"/>
+          <w:lang w:val="es-CL" w:eastAsia="es-CL"/>
+        </w:rPr>
+        <w:t>.</w:t>
+      </w:r>
+      <w:r>
+        <w:rPr>
+          <w:rFonts w:ascii="Consolas" w:eastAsia="Times New Roman" w:hAnsi="Consolas" w:cs="Times New Roman"/>
+          <w:color w:val="E06C75"/>
+          <w:sz w:val="24"/>
+          <w:szCs w:val="24"/>
+          <w:lang w:val="es-CL" w:eastAsia="es-CL"/>
+        </w:rPr>
+        <w:t>length</w:t>
+      </w:r>
+      <w:proofErr w:type="gramEnd"/>
+      <w:r>
+        <w:rPr>
+          <w:lang w:val="es-ES"/>
+        </w:rPr>
+        <w:t xml:space="preserve"> es estupenda.</w:t>
+      </w:r>
+    </w:p>
+    <w:p>
+      <w:pPr>
+        <w:rPr>
+          <w:lang w:val="es-ES"/>
+        </w:rPr>
+      </w:pPr>
+    </w:p>
+    <w:p>
+      <w:pPr>
+        <w:rPr>
+          <w:lang w:val="es-ES"/>
+        </w:rPr>
+      </w:pPr>
+      <w:r>
+        <w:rPr>
+          <w:lang w:val="es-ES"/>
+        </w:rPr>
+        <w:t xml:space="preserve">Es increíble como se puede llegar a una misma solución de diversas formas, </w:t>
+      </w:r>
+      <w:r>
+        <w:rPr>
+          <w:lang w:val="es-ES"/>
+        </w:rPr>
+        <w:t xml:space="preserve">puesto que </w:t>
+      </w:r>
+      <w:r>
+        <w:rPr>
+          <w:lang w:val="es-ES"/>
+        </w:rPr>
+        <w:t xml:space="preserve">yo también había logrado la </w:t>
+      </w:r>
+      <w:r>
+        <w:rPr>
+          <w:lang w:val="es-ES"/>
+        </w:rPr>
+        <w:t>funcionalidad,</w:t>
+      </w:r>
+      <w:r>
+        <w:rPr>
+          <w:lang w:val="es-ES"/>
+        </w:rPr>
+        <w:t xml:space="preserve"> pero he de decir que no de forma tan eficiente.</w:t>
+      </w:r>
+      <w:r>
+        <w:rPr>
+          <w:lang w:val="es-ES"/>
+        </w:rPr>
+        <w:t xml:space="preserve"> Que me muestren estas nuevas perspectivas me ayuda a </w:t>
+      </w:r>
+      <w:r>
+        <w:rPr>
+          <w:lang w:val="es-ES"/>
+        </w:rPr>
+        <w:t>evolucionar en lo que ya había aprendido y a cuestionarme en cada momento que nuevas formas puedo aplicar para hacer cada vez mas eficiente mi código.</w:t>
+      </w:r>
+    </w:p>
+    <w:p>
+      <w:pPr>
+        <w:rPr>
+          <w:lang w:val="es-ES"/>
+        </w:rPr>
+      </w:pPr>
+    </w:p>
+    <w:p>
+      <w:pPr>
+        <w:pStyle w:val="Prrafodelista"/>
+        <w:numPr>
+          <w:ilvl w:val="0"/>
+          <w:numId w:val="2"/>
+        </w:numPr>
+        <w:rPr>
+          <w:lang w:val="es-ES"/>
+        </w:rPr>
+      </w:pPr>
+      <w:r>
+        <w:rPr>
+          <w:lang w:val="es-ES"/>
+        </w:rPr>
+        <w:t>Usa l</w:t>
+      </w:r>
+      <w:proofErr w:type="spellStart"/>
+      <w:r>
+        <w:rPr>
+          <w:lang w:val="es-ES"/>
+        </w:rPr>
+        <w:t>ength</w:t>
+      </w:r>
+      <w:proofErr w:type="spellEnd"/>
+      <w:r>
+        <w:rPr>
+          <w:lang w:val="es-ES"/>
+        </w:rPr>
+        <w:t xml:space="preserve"> para contar la longitud o cantidad de letras que tiene una cadena (en este caso la palabra).</w:t>
+      </w:r>
+    </w:p>
+    <w:p>
+      <w:pPr>
+        <w:rPr>
+          <w:lang w:val="es-ES"/>
+        </w:rPr>
+      </w:pPr>
+    </w:p>
+    <w:p>
+      <w:pPr>
+        <w:rPr>
+          <w:lang w:val="es-ES"/>
+        </w:rPr>
+      </w:pPr>
+      <w:r>
+        <w:rPr>
+          <w:lang w:val="es-ES"/>
+        </w:rPr>
+        <w:t>IDEAS QUE ME ENCANTARON Y QUE QUIERO PROBAR</w:t>
+      </w:r>
+    </w:p>
     <w:p>
       <w:pPr>
         <w:rPr>
@@ -414,7 +1423,7 @@
       </w:hyperlink>
     </w:p>
     <w:p>
-      <w:hyperlink r:id="rId13" w:history="1">
+      <w:hyperlink r:id="rId13" w:anchor=":~:text=Tras%20stroke()%2C%20la%20l%C3%ADnea%20se%20dibuja%20en%20nuestro%20canvas" w:history="1">
         <w:r>
           <w:rPr>
             <w:rStyle w:val="Hipervnculo"/>
@@ -717,8 +1726,123 @@
       </w:rPr>
     </w:lvl>
   </w:abstractNum>
+  <w:abstractNum w:abstractNumId="1" w15:restartNumberingAfterBreak="0">
+    <w:nsid w:val="52AD76C7"/>
+    <w:multiLevelType w:val="hybridMultilevel"/>
+    <w:tmpl w:val="F20AF2EC"/>
+    <w:lvl w:ilvl="0" w:tplc="B58C5DFC">
+      <w:numFmt w:val="bullet"/>
+      <w:lvlText w:val="-"/>
+      <w:lvlJc w:val="left"/>
+      <w:pPr>
+        <w:ind w:left="720" w:hanging="360"/>
+      </w:pPr>
+      <w:rPr>
+        <w:rFonts w:ascii="Calibri" w:eastAsiaTheme="minorEastAsia" w:hAnsi="Calibri" w:cs="Calibri" w:hint="default"/>
+      </w:rPr>
+    </w:lvl>
+    <w:lvl w:ilvl="1" w:tplc="340A0003" w:tentative="1">
+      <w:start w:val="1"/>
+      <w:numFmt w:val="bullet"/>
+      <w:lvlText w:val="o"/>
+      <w:lvlJc w:val="left"/>
+      <w:pPr>
+        <w:ind w:left="1440" w:hanging="360"/>
+      </w:pPr>
+      <w:rPr>
+        <w:rFonts w:ascii="Courier New" w:hAnsi="Courier New" w:cs="Courier New" w:hint="default"/>
+      </w:rPr>
+    </w:lvl>
+    <w:lvl w:ilvl="2" w:tplc="340A0005" w:tentative="1">
+      <w:start w:val="1"/>
+      <w:numFmt w:val="bullet"/>
+      <w:lvlText w:val=""/>
+      <w:lvlJc w:val="left"/>
+      <w:pPr>
+        <w:ind w:left="2160" w:hanging="360"/>
+      </w:pPr>
+      <w:rPr>
+        <w:rFonts w:ascii="Wingdings" w:hAnsi="Wingdings" w:hint="default"/>
+      </w:rPr>
+    </w:lvl>
+    <w:lvl w:ilvl="3" w:tplc="340A0001" w:tentative="1">
+      <w:start w:val="1"/>
+      <w:numFmt w:val="bullet"/>
+      <w:lvlText w:val=""/>
+      <w:lvlJc w:val="left"/>
+      <w:pPr>
+        <w:ind w:left="2880" w:hanging="360"/>
+      </w:pPr>
+      <w:rPr>
+        <w:rFonts w:ascii="Symbol" w:hAnsi="Symbol" w:hint="default"/>
+      </w:rPr>
+    </w:lvl>
+    <w:lvl w:ilvl="4" w:tplc="340A0003" w:tentative="1">
+      <w:start w:val="1"/>
+      <w:numFmt w:val="bullet"/>
+      <w:lvlText w:val="o"/>
+      <w:lvlJc w:val="left"/>
+      <w:pPr>
+        <w:ind w:left="3600" w:hanging="360"/>
+      </w:pPr>
+      <w:rPr>
+        <w:rFonts w:ascii="Courier New" w:hAnsi="Courier New" w:cs="Courier New" w:hint="default"/>
+      </w:rPr>
+    </w:lvl>
+    <w:lvl w:ilvl="5" w:tplc="340A0005" w:tentative="1">
+      <w:start w:val="1"/>
+      <w:numFmt w:val="bullet"/>
+      <w:lvlText w:val=""/>
+      <w:lvlJc w:val="left"/>
+      <w:pPr>
+        <w:ind w:left="4320" w:hanging="360"/>
+      </w:pPr>
+      <w:rPr>
+        <w:rFonts w:ascii="Wingdings" w:hAnsi="Wingdings" w:hint="default"/>
+      </w:rPr>
+    </w:lvl>
+    <w:lvl w:ilvl="6" w:tplc="340A0001" w:tentative="1">
+      <w:start w:val="1"/>
+      <w:numFmt w:val="bullet"/>
+      <w:lvlText w:val=""/>
+      <w:lvlJc w:val="left"/>
+      <w:pPr>
+        <w:ind w:left="5040" w:hanging="360"/>
+      </w:pPr>
+      <w:rPr>
+        <w:rFonts w:ascii="Symbol" w:hAnsi="Symbol" w:hint="default"/>
+      </w:rPr>
+    </w:lvl>
+    <w:lvl w:ilvl="7" w:tplc="340A0003" w:tentative="1">
+      <w:start w:val="1"/>
+      <w:numFmt w:val="bullet"/>
+      <w:lvlText w:val="o"/>
+      <w:lvlJc w:val="left"/>
+      <w:pPr>
+        <w:ind w:left="5760" w:hanging="360"/>
+      </w:pPr>
+      <w:rPr>
+        <w:rFonts w:ascii="Courier New" w:hAnsi="Courier New" w:cs="Courier New" w:hint="default"/>
+      </w:rPr>
+    </w:lvl>
+    <w:lvl w:ilvl="8" w:tplc="340A0005" w:tentative="1">
+      <w:start w:val="1"/>
+      <w:numFmt w:val="bullet"/>
+      <w:lvlText w:val=""/>
+      <w:lvlJc w:val="left"/>
+      <w:pPr>
+        <w:ind w:left="6480" w:hanging="360"/>
+      </w:pPr>
+      <w:rPr>
+        <w:rFonts w:ascii="Wingdings" w:hAnsi="Wingdings" w:hint="default"/>
+      </w:rPr>
+    </w:lvl>
+  </w:abstractNum>
   <w:num w:numId="1" w16cid:durableId="1316569102">
     <w:abstractNumId w:val="0"/>
+  </w:num>
+  <w:num w:numId="2" w16cid:durableId="1577588442">
+    <w:abstractNumId w:val="1"/>
   </w:num>
 </w:numbering>
 </file>
@@ -1130,6 +2254,7 @@
   <w:style w:type="character" w:default="1" w:styleId="Fuentedeprrafopredeter">
     <w:name w:val="Default Paragraph Font"/>
     <w:uiPriority w:val="1"/>
+    <w:semiHidden/>
     <w:unhideWhenUsed/>
   </w:style>
   <w:style w:type="table" w:default="1" w:styleId="Tablanormal">

</xml_diff>

<commit_message>
V0R19 - Deteccion de eventos del teclado
</commit_message>
<xml_diff>
--- a/Memoria Challenge 2 alura.docx
+++ b/Memoria Challenge 2 alura.docx
@@ -25,19 +25,7 @@
         <w:rPr>
           <w:lang w:val="es-ES"/>
         </w:rPr>
-        <w:t xml:space="preserve">Para la comunidad, hace un par de meses he iniciado un curso de programación donde nos han dejado algunos desafíos. En el </w:t>
-      </w:r>
-      <w:r>
-        <w:rPr>
-          <w:lang w:val="es-ES"/>
-        </w:rPr>
-        <w:t>último</w:t>
-      </w:r>
-      <w:r>
-        <w:rPr>
-          <w:lang w:val="es-ES"/>
-        </w:rPr>
-        <w:t xml:space="preserve"> desafío me he encontrado con variadas novedades de este mundo, me impresiona lo lejos que se puede llevar la tecnología. Adicional a lo anterior he de comentar que recientemente se realizó una clase Live donde mostraron un poco como desenvolverse en el ejercicio y ¡fue increíble!, de la clase extraje 2 lecciones muy valiosas que me hicieron llegar a sorprenderme más con la versatilidad de los </w:t>
+        <w:t xml:space="preserve">Para la comunidad, hace un par de meses he iniciado un curso de programación donde nos han dejado algunos desafíos. En el último desafío me he encontrado con variadas novedades de este mundo, me impresiona lo lejos que se puede llevar la tecnología. Adicional a lo anterior he de comentar que recientemente se realizó una clase Live donde mostraron un poco como desenvolverse en el ejercicio y ¡fue increíble!, de la clase extraje 2 lecciones muy valiosas que me hicieron llegar a sorprenderme más con la versatilidad de los </w:t>
       </w:r>
       <w:proofErr w:type="spellStart"/>
       <w:r>
@@ -974,14 +962,14 @@
         <w:rPr>
           <w:lang w:val="es-ES"/>
         </w:rPr>
-        <w:t>Usa l</w:t>
+        <w:t xml:space="preserve">Usa </w:t>
       </w:r>
       <w:proofErr w:type="spellStart"/>
       <w:r>
         <w:rPr>
           <w:lang w:val="es-ES"/>
         </w:rPr>
-        <w:t>ength</w:t>
+        <w:t>length</w:t>
       </w:r>
       <w:proofErr w:type="spellEnd"/>
       <w:r>
@@ -1601,6 +1589,97 @@
         <w:t xml:space="preserve"> </w:t>
       </w:r>
     </w:p>
+    <w:p>
+      <w:hyperlink r:id="rId24" w:history="1">
+        <w:r>
+          <w:rPr>
+            <w:rStyle w:val="Hipervnculo"/>
+          </w:rPr>
+          <w:t>https://developer.mozilla.org/es/docs/Web/API/KeyboardEvent</w:t>
+        </w:r>
+      </w:hyperlink>
+    </w:p>
+    <w:p>
+      <w:hyperlink r:id="rId25" w:history="1">
+        <w:r>
+          <w:rPr>
+            <w:rStyle w:val="Hipervnculo"/>
+          </w:rPr>
+          <w:t>http://w3.unpocodetodo.info/jsblog/eventos-de-teclado.php</w:t>
+        </w:r>
+      </w:hyperlink>
+    </w:p>
+    <w:p>
+      <w:hyperlink r:id="rId26" w:history="1">
+        <w:r>
+          <w:rPr>
+            <w:rStyle w:val="Hipervnculo"/>
+          </w:rPr>
+          <w:t>https://www.youtube.com/watch?v=NnrrbfOX2x8</w:t>
+        </w:r>
+      </w:hyperlink>
+    </w:p>
+    <w:p>
+      <w:hyperlink r:id="rId27" w:history="1">
+        <w:r>
+          <w:rPr>
+            <w:rStyle w:val="Hipervnculo"/>
+          </w:rPr>
+          <w:t>https://www.youtube.com/watch?v=03eid8Lc8V8</w:t>
+        </w:r>
+      </w:hyperlink>
+    </w:p>
+    <w:p>
+      <w:hyperlink r:id="rId28" w:history="1">
+        <w:r>
+          <w:rPr>
+            <w:rStyle w:val="Hipervnculo"/>
+          </w:rPr>
+          <w:t>https://www.w3schools.com/jsref/met_element_addeventlistener.asp</w:t>
+        </w:r>
+      </w:hyperlink>
+    </w:p>
+    <w:p>
+      <w:hyperlink r:id="rId29" w:history="1">
+        <w:r>
+          <w:rPr>
+            <w:rStyle w:val="Hipervnculo"/>
+          </w:rPr>
+          <w:t>https://www.w3schools.com/jsref/dom_obj_event.asp</w:t>
+        </w:r>
+      </w:hyperlink>
+    </w:p>
+    <w:p>
+      <w:hyperlink r:id="rId30" w:history="1">
+        <w:r>
+          <w:rPr>
+            <w:rStyle w:val="Hipervnculo"/>
+          </w:rPr>
+          <w:t>https://www.youtube.com/watch?v=IQchmLGDXgU</w:t>
+        </w:r>
+      </w:hyperlink>
+    </w:p>
+    <w:p>
+      <w:hyperlink r:id="rId31" w:history="1">
+        <w:r>
+          <w:rPr>
+            <w:rStyle w:val="Hipervnculo"/>
+          </w:rPr>
+          <w:t>https://www.youtube.com/watch?v=2oHVjLrnRmY&amp;t=51s</w:t>
+        </w:r>
+      </w:hyperlink>
+    </w:p>
+    <w:p>
+      <w:hyperlink r:id="rId32" w:history="1">
+        <w:r>
+          <w:rPr>
+            <w:rStyle w:val="Hipervnculo"/>
+          </w:rPr>
+          <w:t>https://www.youtube.com/watch?v=r-w_0SU-I74&amp;list=PLvq-jIkSeTUZ6QgYYO3MwG9EMqC-KoLXA&amp;index=85</w:t>
+        </w:r>
+      </w:hyperlink>
+    </w:p>
+    <w:p/>
     <w:sectPr>
       <w:pgSz w:w="12240" w:h="15840"/>
       <w:pgMar w:top="1417" w:right="1701" w:bottom="1417" w:left="1701" w:header="708" w:footer="708" w:gutter="0"/>

</xml_diff>